<commit_message>
finish 2_1cal and 2_2hufmanTree CODE and Note
</commit_message>
<xml_diff>
--- a/mc2/第二章重点内容.docx
+++ b/mc2/第二章重点内容.docx
@@ -30,15 +30,121 @@
         <w:rPr>
           <w:rFonts w:hint="eastAsia"/>
         </w:rPr>
+        <w:t>#</w:t>
+      </w:r>
+      <w:r>
+        <w:t>include &lt;stack&gt;</w:t>
+      </w:r>
+    </w:p>
+    <w:p>
+      <w:r>
+        <w:rPr>
+          <w:rFonts w:hint="eastAsia"/>
+        </w:rPr>
+        <w:t>s</w:t>
+      </w:r>
+      <w:r>
+        <w:t>tack&lt;int &gt; S;</w:t>
+      </w:r>
+    </w:p>
+    <w:p>
+      <w:proofErr w:type="spellStart"/>
+      <w:proofErr w:type="gramStart"/>
+      <w:r>
+        <w:rPr>
+          <w:rFonts w:hint="eastAsia"/>
+        </w:rPr>
+        <w:t>S</w:t>
+      </w:r>
+      <w:r>
+        <w:t>.push</w:t>
+      </w:r>
+      <w:proofErr w:type="spellEnd"/>
+      <w:proofErr w:type="gramEnd"/>
+      <w:r>
+        <w:t>(</w:t>
+      </w:r>
+      <w:proofErr w:type="spellStart"/>
+      <w:r>
+        <w:t>i</w:t>
+      </w:r>
+      <w:proofErr w:type="spellEnd"/>
+      <w:r>
+        <w:t>);</w:t>
+      </w:r>
+    </w:p>
+    <w:p>
+      <w:proofErr w:type="spellStart"/>
+      <w:proofErr w:type="gramStart"/>
+      <w:r>
+        <w:rPr>
+          <w:rFonts w:hint="eastAsia"/>
+        </w:rPr>
+        <w:t>S</w:t>
+      </w:r>
+      <w:r>
+        <w:t>.pop</w:t>
+      </w:r>
+      <w:proofErr w:type="spellEnd"/>
+      <w:r>
+        <w:t>(</w:t>
+      </w:r>
+      <w:proofErr w:type="gramEnd"/>
+      <w:r>
+        <w:t>);</w:t>
+      </w:r>
+    </w:p>
+    <w:p>
+      <w:pPr>
+        <w:rPr>
+          <w:rFonts w:hint="eastAsia"/>
+        </w:rPr>
+      </w:pPr>
+      <w:r>
+        <w:t xml:space="preserve">int x = </w:t>
+      </w:r>
+      <w:proofErr w:type="spellStart"/>
+      <w:proofErr w:type="gramStart"/>
+      <w:r>
+        <w:rPr>
+          <w:rFonts w:hint="eastAsia"/>
+        </w:rPr>
+        <w:t>S</w:t>
+      </w:r>
+      <w:r>
+        <w:t>.top</w:t>
+      </w:r>
+      <w:proofErr w:type="spellEnd"/>
+      <w:r>
+        <w:t>(</w:t>
+      </w:r>
+      <w:proofErr w:type="gramEnd"/>
+      <w:r>
+        <w:t>);</w:t>
+      </w:r>
+    </w:p>
+    <w:p>
+      <w:pPr>
+        <w:rPr>
+          <w:rFonts w:hint="eastAsia"/>
+        </w:rPr>
+      </w:pPr>
+    </w:p>
+    <w:p>
+      <w:pPr>
+        <w:rPr>
+          <w:b/>
+        </w:rPr>
+      </w:pPr>
+      <w:r>
+        <w:rPr>
+          <w:rFonts w:hint="eastAsia"/>
+          <w:b/>
+        </w:rPr>
         <w:t>例题：</w:t>
       </w:r>
     </w:p>
     <w:p>
-      <w:pPr>
-        <w:rPr>
-          <w:rFonts w:hint="eastAsia"/>
-        </w:rPr>
-      </w:pPr>
       <w:r>
         <w:rPr>
           <w:rFonts w:hint="eastAsia"/>
@@ -47,11 +153,6 @@
       </w:r>
     </w:p>
     <w:p>
-      <w:pPr>
-        <w:rPr>
-          <w:rFonts w:hint="eastAsia"/>
-        </w:rPr>
-      </w:pPr>
       <w:r>
         <w:rPr>
           <w:rFonts w:hint="eastAsia"/>
@@ -78,11 +179,6 @@
       </w:r>
     </w:p>
     <w:p>
-      <w:pPr>
-        <w:rPr>
-          <w:rFonts w:hint="eastAsia"/>
-        </w:rPr>
-      </w:pPr>
       <w:r>
         <w:rPr>
           <w:rFonts w:hint="eastAsia"/>
@@ -93,11 +189,32 @@
         <w:rPr>
           <w:rFonts w:hint="eastAsia"/>
         </w:rPr>
-        <w:t>写一个程序，找到无法匹配的左括号和右括号，输出原来字符串，并在下一行标出不能匹配的括号。不能匹配的左括号用</w:t>
-      </w:r>
-      <w:r>
-        <w:rPr>
-          <w:rFonts w:hint="eastAsia"/>
+        <w:t>写一个程序，</w:t>
+      </w:r>
+      <w:r>
+        <w:rPr>
+          <w:rFonts w:hint="eastAsia"/>
+          <w:color w:val="FF0000"/>
+        </w:rPr>
+        <w:t>找到无法匹配的左括号和右括号</w:t>
+      </w:r>
+      <w:r>
+        <w:rPr>
+          <w:rFonts w:hint="eastAsia"/>
+        </w:rPr>
+        <w:t>，输出原来字符串，并在下一行标出不能匹配的括号。不能匹配的</w:t>
+      </w:r>
+      <w:r>
+        <w:rPr>
+          <w:rFonts w:hint="eastAsia"/>
+          <w:color w:val="FF0000"/>
+        </w:rPr>
+        <w:t>左括号用</w:t>
+      </w:r>
+      <w:r>
+        <w:rPr>
+          <w:rFonts w:hint="eastAsia"/>
+          <w:color w:val="FF0000"/>
         </w:rPr>
         <w:t>"$"</w:t>
       </w:r>
@@ -117,11 +234,19 @@
         <w:rPr>
           <w:rFonts w:hint="eastAsia"/>
         </w:rPr>
-        <w:t>不能匹配的右括号用</w:t>
-      </w:r>
-      <w:r>
-        <w:rPr>
-          <w:rFonts w:hint="eastAsia"/>
+        <w:t>不能匹配的</w:t>
+      </w:r>
+      <w:r>
+        <w:rPr>
+          <w:rFonts w:hint="eastAsia"/>
+          <w:color w:val="FF0000"/>
+        </w:rPr>
+        <w:t>右括号用</w:t>
+      </w:r>
+      <w:r>
+        <w:rPr>
+          <w:rFonts w:hint="eastAsia"/>
+          <w:color w:val="FF0000"/>
         </w:rPr>
         <w:t>"?"</w:t>
       </w:r>
@@ -140,11 +265,6 @@
     </w:p>
     <w:p/>
     <w:p>
-      <w:pPr>
-        <w:rPr>
-          <w:rFonts w:hint="eastAsia"/>
-        </w:rPr>
-      </w:pPr>
       <w:r>
         <w:rPr>
           <w:rFonts w:hint="eastAsia"/>
@@ -153,11 +273,6 @@
       </w:r>
     </w:p>
     <w:p>
-      <w:pPr>
-        <w:rPr>
-          <w:rFonts w:hint="eastAsia"/>
-        </w:rPr>
-      </w:pPr>
       <w:r>
         <w:rPr>
           <w:rFonts w:hint="eastAsia"/>
@@ -168,11 +283,32 @@
         <w:rPr>
           <w:rFonts w:hint="eastAsia"/>
         </w:rPr>
-        <w:t>输入包括多组数据，每组数据一行，包含一个字符串，只包含左右括号和大小写字母，字符串长度不超过</w:t>
-      </w:r>
-      <w:r>
-        <w:rPr>
-          <w:rFonts w:hint="eastAsia"/>
+        <w:t>输入包括</w:t>
+      </w:r>
+      <w:r>
+        <w:rPr>
+          <w:rFonts w:hint="eastAsia"/>
+          <w:color w:val="FF0000"/>
+        </w:rPr>
+        <w:t>多组数据</w:t>
+      </w:r>
+      <w:r>
+        <w:rPr>
+          <w:rFonts w:hint="eastAsia"/>
+        </w:rPr>
+        <w:t>，每组数据一行，包含一个字符串，只包含左右括号和大小写字母，字符串长度</w:t>
+      </w:r>
+      <w:r>
+        <w:rPr>
+          <w:rFonts w:hint="eastAsia"/>
+          <w:color w:val="FF0000"/>
+        </w:rPr>
+        <w:t>不超过</w:t>
+      </w:r>
+      <w:r>
+        <w:rPr>
+          <w:rFonts w:hint="eastAsia"/>
+          <w:color w:val="FF0000"/>
         </w:rPr>
         <w:t>100</w:t>
       </w:r>
@@ -185,11 +321,6 @@
     </w:p>
     <w:p/>
     <w:p>
-      <w:pPr>
-        <w:rPr>
-          <w:rFonts w:hint="eastAsia"/>
-        </w:rPr>
-      </w:pPr>
       <w:r>
         <w:rPr>
           <w:rFonts w:hint="eastAsia"/>
@@ -198,11 +329,6 @@
       </w:r>
     </w:p>
     <w:p>
-      <w:pPr>
-        <w:rPr>
-          <w:rFonts w:hint="eastAsia"/>
-        </w:rPr>
-      </w:pPr>
       <w:r>
         <w:rPr>
           <w:rFonts w:hint="eastAsia"/>
@@ -219,7 +345,16 @@
         <w:rPr>
           <w:rFonts w:hint="eastAsia"/>
         </w:rPr>
-        <w:t>"","?"</w:t>
+        <w:t>"</w:t>
+      </w:r>
+      <w:r>
+        <w:t>$</w:t>
+      </w:r>
+      <w:r>
+        <w:rPr>
+          <w:rFonts w:hint="eastAsia"/>
+        </w:rPr>
+        <w:t>","?"</w:t>
       </w:r>
       <w:r>
         <w:rPr>
@@ -231,7 +366,16 @@
         <w:rPr>
           <w:rFonts w:hint="eastAsia"/>
         </w:rPr>
-        <w:t>""</w:t>
+        <w:t>"</w:t>
+      </w:r>
+      <w:r>
+        <w:t>$</w:t>
+      </w:r>
+      <w:r>
+        <w:rPr>
+          <w:rFonts w:hint="eastAsia"/>
+        </w:rPr>
+        <w:t>"</w:t>
       </w:r>
       <w:r>
         <w:rPr>
@@ -254,11 +398,6 @@
     </w:p>
     <w:p/>
     <w:p>
-      <w:pPr>
-        <w:rPr>
-          <w:rFonts w:hint="eastAsia"/>
-        </w:rPr>
-      </w:pPr>
       <w:r>
         <w:rPr>
           <w:rFonts w:hint="eastAsia"/>
@@ -290,11 +429,6 @@
       </w:r>
     </w:p>
     <w:p>
-      <w:pPr>
-        <w:rPr>
-          <w:rFonts w:hint="eastAsia"/>
-        </w:rPr>
-      </w:pPr>
       <w:r>
         <w:rPr>
           <w:rFonts w:hint="eastAsia"/>
@@ -340,11 +474,6 @@
       </w:r>
     </w:p>
     <w:p>
-      <w:pPr>
-        <w:rPr>
-          <w:rFonts w:hint="eastAsia"/>
-        </w:rPr>
-      </w:pPr>
       <w:r>
         <w:rPr>
           <w:rFonts w:hint="eastAsia"/>
@@ -360,12 +489,28 @@
       <w:r>
         <w:t>&gt;</w:t>
       </w:r>
-      <w:r>
-        <w:rPr>
-          <w:rFonts w:hint="eastAsia"/>
-        </w:rPr>
-        <w:t>遇左括号索引入栈</w:t>
-      </w:r>
+      <w:proofErr w:type="gramStart"/>
+      <w:r>
+        <w:rPr>
+          <w:rFonts w:hint="eastAsia"/>
+        </w:rPr>
+        <w:t>遇左括号</w:t>
+      </w:r>
+      <w:proofErr w:type="gramEnd"/>
+      <w:r>
+        <w:rPr>
+          <w:rFonts w:hint="eastAsia"/>
+        </w:rPr>
+        <w:t>索引入</w:t>
+      </w:r>
+      <w:proofErr w:type="gramStart"/>
+      <w:r>
+        <w:rPr>
+          <w:rFonts w:hint="eastAsia"/>
+        </w:rPr>
+        <w:t>栈</w:t>
+      </w:r>
+      <w:proofErr w:type="gramEnd"/>
       <w:r>
         <w:rPr>
           <w:rFonts w:hint="eastAsia"/>
@@ -375,12 +520,28 @@
       <w:r>
         <w:t>&gt;</w:t>
       </w:r>
-      <w:r>
-        <w:rPr>
-          <w:rFonts w:hint="eastAsia"/>
-        </w:rPr>
-        <w:t>遇右括号弹栈</w:t>
-      </w:r>
+      <w:proofErr w:type="gramStart"/>
+      <w:r>
+        <w:rPr>
+          <w:rFonts w:hint="eastAsia"/>
+        </w:rPr>
+        <w:t>遇右括号</w:t>
+      </w:r>
+      <w:proofErr w:type="gramEnd"/>
+      <w:r>
+        <w:rPr>
+          <w:rFonts w:hint="eastAsia"/>
+        </w:rPr>
+        <w:t>弹</w:t>
+      </w:r>
+      <w:proofErr w:type="gramStart"/>
+      <w:r>
+        <w:rPr>
+          <w:rFonts w:hint="eastAsia"/>
+        </w:rPr>
+        <w:t>栈</w:t>
+      </w:r>
+      <w:proofErr w:type="gramEnd"/>
       <w:r>
         <w:rPr>
           <w:rFonts w:hint="eastAsia"/>
@@ -395,6 +556,1070 @@
           <w:rFonts w:hint="eastAsia"/>
         </w:rPr>
         <w:t>输出</w:t>
+      </w:r>
+    </w:p>
+    <w:p>
+      <w:pPr>
+        <w:widowControl/>
+        <w:jc w:val="left"/>
+      </w:pPr>
+      <w:r>
+        <w:br w:type="page"/>
+      </w:r>
+    </w:p>
+    <w:p>
+      <w:pPr>
+        <w:rPr>
+          <w:b/>
+        </w:rPr>
+      </w:pPr>
+      <w:r>
+        <w:rPr>
+          <w:rFonts w:hint="eastAsia"/>
+          <w:b/>
+        </w:rPr>
+        <w:lastRenderedPageBreak/>
+        <w:t>练习题：</w:t>
+      </w:r>
+    </w:p>
+    <w:p>
+      <w:r>
+        <w:rPr>
+          <w:rFonts w:hint="eastAsia"/>
+        </w:rPr>
+        <w:t>时间限制：</w:t>
+      </w:r>
+      <w:r>
+        <w:rPr>
+          <w:rFonts w:hint="eastAsia"/>
+        </w:rPr>
+        <w:t>1s</w:t>
+      </w:r>
+      <w:r>
+        <w:t xml:space="preserve">  </w:t>
+      </w:r>
+      <w:r>
+        <w:rPr>
+          <w:rFonts w:hint="eastAsia"/>
+        </w:rPr>
+        <w:t>内存限制：</w:t>
+      </w:r>
+      <w:r>
+        <w:rPr>
+          <w:rFonts w:hint="eastAsia"/>
+        </w:rPr>
+        <w:t>32</w:t>
+      </w:r>
+      <w:r>
+        <w:t>M</w:t>
+      </w:r>
+    </w:p>
+    <w:p>
+      <w:pPr>
+        <w:rPr>
+          <w:rFonts w:hint="eastAsia"/>
+        </w:rPr>
+      </w:pPr>
+      <w:r>
+        <w:rPr>
+          <w:rFonts w:hint="eastAsia"/>
+        </w:rPr>
+        <w:t>（</w:t>
+      </w:r>
+      <w:r>
+        <w:rPr>
+          <w:rFonts w:hint="eastAsia"/>
+        </w:rPr>
+        <w:t>2006</w:t>
+      </w:r>
+      <w:r>
+        <w:rPr>
+          <w:rFonts w:hint="eastAsia"/>
+        </w:rPr>
+        <w:t>年浙江大学机试）</w:t>
+      </w:r>
+    </w:p>
+    <w:p>
+      <w:pPr>
+        <w:rPr>
+          <w:rFonts w:hint="eastAsia"/>
+        </w:rPr>
+      </w:pPr>
+      <w:r>
+        <w:rPr>
+          <w:rFonts w:hint="eastAsia"/>
+        </w:rPr>
+        <w:t>题目描述：</w:t>
+      </w:r>
+    </w:p>
+    <w:p>
+      <w:pPr>
+        <w:rPr>
+          <w:rFonts w:hint="eastAsia"/>
+        </w:rPr>
+      </w:pPr>
+      <w:r>
+        <w:rPr>
+          <w:rFonts w:hint="eastAsia"/>
+        </w:rPr>
+        <w:t xml:space="preserve">    </w:t>
+      </w:r>
+      <w:r>
+        <w:rPr>
+          <w:rFonts w:hint="eastAsia"/>
+        </w:rPr>
+        <w:t>读入一个只包含</w:t>
+      </w:r>
+      <w:r>
+        <w:rPr>
+          <w:rFonts w:hint="eastAsia"/>
+        </w:rPr>
+        <w:t xml:space="preserve"> +, -, *, / </w:t>
+      </w:r>
+      <w:r>
+        <w:rPr>
+          <w:rFonts w:hint="eastAsia"/>
+        </w:rPr>
+        <w:t>的非负整数计算表达式，计算该表达式的值。</w:t>
+      </w:r>
+    </w:p>
+    <w:p>
+      <w:pPr>
+        <w:rPr>
+          <w:rFonts w:hint="eastAsia"/>
+        </w:rPr>
+      </w:pPr>
+      <w:r>
+        <w:rPr>
+          <w:rFonts w:hint="eastAsia"/>
+        </w:rPr>
+        <w:t>输入：</w:t>
+      </w:r>
+    </w:p>
+    <w:p>
+      <w:pPr>
+        <w:rPr>
+          <w:rFonts w:hint="eastAsia"/>
+        </w:rPr>
+      </w:pPr>
+      <w:r>
+        <w:rPr>
+          <w:rFonts w:hint="eastAsia"/>
+        </w:rPr>
+        <w:t xml:space="preserve">    </w:t>
+      </w:r>
+      <w:r>
+        <w:rPr>
+          <w:rFonts w:hint="eastAsia"/>
+        </w:rPr>
+        <w:t>测试输入包含若干测试用例，每个测试用例占一行，每行不超过</w:t>
+      </w:r>
+      <w:r>
+        <w:rPr>
+          <w:rFonts w:hint="eastAsia"/>
+        </w:rPr>
+        <w:t>200</w:t>
+      </w:r>
+      <w:r>
+        <w:rPr>
+          <w:rFonts w:hint="eastAsia"/>
+        </w:rPr>
+        <w:t>个字符，整数和运算符之间用一个空格分隔。没有非法表达式。当一行中只有</w:t>
+      </w:r>
+      <w:r>
+        <w:rPr>
+          <w:rFonts w:hint="eastAsia"/>
+        </w:rPr>
+        <w:t>0</w:t>
+      </w:r>
+      <w:r>
+        <w:rPr>
+          <w:rFonts w:hint="eastAsia"/>
+        </w:rPr>
+        <w:t>时输入结束，相应的结果不要输出。</w:t>
+      </w:r>
+    </w:p>
+    <w:p>
+      <w:pPr>
+        <w:rPr>
+          <w:rFonts w:hint="eastAsia"/>
+        </w:rPr>
+      </w:pPr>
+      <w:r>
+        <w:rPr>
+          <w:rFonts w:hint="eastAsia"/>
+        </w:rPr>
+        <w:t>输出：</w:t>
+      </w:r>
+    </w:p>
+    <w:p>
+      <w:pPr>
+        <w:rPr>
+          <w:rFonts w:hint="eastAsia"/>
+        </w:rPr>
+      </w:pPr>
+      <w:r>
+        <w:rPr>
+          <w:rFonts w:hint="eastAsia"/>
+        </w:rPr>
+        <w:t xml:space="preserve">    </w:t>
+      </w:r>
+      <w:r>
+        <w:rPr>
+          <w:rFonts w:hint="eastAsia"/>
+        </w:rPr>
+        <w:t>对每个测试用例输出</w:t>
+      </w:r>
+      <w:r>
+        <w:rPr>
+          <w:rFonts w:hint="eastAsia"/>
+        </w:rPr>
+        <w:t>1</w:t>
+      </w:r>
+      <w:r>
+        <w:rPr>
+          <w:rFonts w:hint="eastAsia"/>
+        </w:rPr>
+        <w:t>行，即该表达式的值，精确到小数点后</w:t>
+      </w:r>
+      <w:r>
+        <w:rPr>
+          <w:rFonts w:hint="eastAsia"/>
+        </w:rPr>
+        <w:t>2</w:t>
+      </w:r>
+      <w:r>
+        <w:rPr>
+          <w:rFonts w:hint="eastAsia"/>
+        </w:rPr>
+        <w:t>位。</w:t>
+      </w:r>
+    </w:p>
+    <w:p>
+      <w:pPr>
+        <w:rPr>
+          <w:rFonts w:hint="eastAsia"/>
+        </w:rPr>
+      </w:pPr>
+      <w:r>
+        <w:rPr>
+          <w:rFonts w:hint="eastAsia"/>
+        </w:rPr>
+        <w:t>样例输入：</w:t>
+      </w:r>
+    </w:p>
+    <w:p>
+      <w:r>
+        <w:t>1 + 2</w:t>
+      </w:r>
+    </w:p>
+    <w:p>
+      <w:r>
+        <w:t>4 + 2 * 5 - 7 / 11</w:t>
+      </w:r>
+    </w:p>
+    <w:p>
+      <w:r>
+        <w:t>0</w:t>
+      </w:r>
+    </w:p>
+    <w:p>
+      <w:pPr>
+        <w:rPr>
+          <w:rFonts w:hint="eastAsia"/>
+        </w:rPr>
+      </w:pPr>
+      <w:r>
+        <w:rPr>
+          <w:rFonts w:hint="eastAsia"/>
+        </w:rPr>
+        <w:t>样例输出：</w:t>
+      </w:r>
+    </w:p>
+    <w:p>
+      <w:r>
+        <w:t>3.00</w:t>
+      </w:r>
+    </w:p>
+    <w:p>
+      <w:r>
+        <w:t>13.36</w:t>
+      </w:r>
+    </w:p>
+    <w:p/>
+    <w:p>
+      <w:r>
+        <w:rPr>
+          <w:rFonts w:hint="eastAsia"/>
+        </w:rPr>
+        <w:t>思路：</w:t>
+      </w:r>
+    </w:p>
+    <w:p>
+      <w:r>
+        <w:rPr>
+          <w:rFonts w:hint="eastAsia"/>
+        </w:rPr>
+        <w:t>传统方法：两个</w:t>
+      </w:r>
+      <w:proofErr w:type="gramStart"/>
+      <w:r>
+        <w:rPr>
+          <w:rFonts w:hint="eastAsia"/>
+        </w:rPr>
+        <w:t>栈</w:t>
+      </w:r>
+      <w:proofErr w:type="gramEnd"/>
+      <w:r>
+        <w:rPr>
+          <w:rFonts w:hint="eastAsia"/>
+        </w:rPr>
+        <w:t>，一个保存运算符，一个保存数字</w:t>
+      </w:r>
+    </w:p>
+    <w:p>
+      <w:r>
+        <w:rPr>
+          <w:rFonts w:hint="eastAsia"/>
+        </w:rPr>
+        <w:t>本题：由于不考虑括号，可取巧，仅使用一个</w:t>
+      </w:r>
+      <w:proofErr w:type="gramStart"/>
+      <w:r>
+        <w:rPr>
+          <w:rFonts w:hint="eastAsia"/>
+        </w:rPr>
+        <w:t>栈</w:t>
+      </w:r>
+      <w:proofErr w:type="gramEnd"/>
+      <w:r>
+        <w:rPr>
+          <w:rFonts w:hint="eastAsia"/>
+        </w:rPr>
+        <w:t>（书上代码太多了。）</w:t>
+      </w:r>
+    </w:p>
+    <w:p>
+      <w:r>
+        <w:rPr>
+          <w:rFonts w:hint="eastAsia"/>
+        </w:rPr>
+        <w:t>思路：</w:t>
+      </w:r>
+    </w:p>
+    <w:p>
+      <w:r>
+        <w:rPr>
+          <w:rFonts w:hint="eastAsia"/>
+        </w:rPr>
+        <w:t>一个</w:t>
+      </w:r>
+      <w:proofErr w:type="gramStart"/>
+      <w:r>
+        <w:rPr>
+          <w:rFonts w:hint="eastAsia"/>
+        </w:rPr>
+        <w:t>栈</w:t>
+      </w:r>
+      <w:proofErr w:type="gramEnd"/>
+      <w:r>
+        <w:rPr>
+          <w:rFonts w:hint="eastAsia"/>
+        </w:rPr>
+        <w:t>：</w:t>
+      </w:r>
+    </w:p>
+    <w:p>
+      <w:r>
+        <w:fldChar w:fldCharType="begin"/>
+      </w:r>
+      <w:r>
+        <w:instrText xml:space="preserve"> </w:instrText>
+      </w:r>
+      <w:r>
+        <w:rPr>
+          <w:rFonts w:hint="eastAsia"/>
+        </w:rPr>
+        <w:instrText>= 1 \* GB3</w:instrText>
+      </w:r>
+      <w:r>
+        <w:instrText xml:space="preserve"> </w:instrText>
+      </w:r>
+      <w:r>
+        <w:fldChar w:fldCharType="separate"/>
+      </w:r>
+      <w:r>
+        <w:rPr>
+          <w:rFonts w:hint="eastAsia"/>
+          <w:noProof/>
+        </w:rPr>
+        <w:t>①</w:t>
+      </w:r>
+      <w:r>
+        <w:fldChar w:fldCharType="end"/>
+      </w:r>
+      <w:r>
+        <w:rPr>
+          <w:rFonts w:hint="eastAsia"/>
+        </w:rPr>
+        <w:t>若遇到加号把数字入</w:t>
+      </w:r>
+      <w:proofErr w:type="gramStart"/>
+      <w:r>
+        <w:rPr>
+          <w:rFonts w:hint="eastAsia"/>
+        </w:rPr>
+        <w:t>栈</w:t>
+      </w:r>
+      <w:proofErr w:type="gramEnd"/>
+      <w:r>
+        <w:rPr>
+          <w:rFonts w:hint="eastAsia"/>
+        </w:rPr>
+        <w:t>；</w:t>
+      </w:r>
+    </w:p>
+    <w:p>
+      <w:r>
+        <w:fldChar w:fldCharType="begin"/>
+      </w:r>
+      <w:r>
+        <w:instrText xml:space="preserve"> </w:instrText>
+      </w:r>
+      <w:r>
+        <w:rPr>
+          <w:rFonts w:hint="eastAsia"/>
+        </w:rPr>
+        <w:instrText>= 2 \* GB3</w:instrText>
+      </w:r>
+      <w:r>
+        <w:instrText xml:space="preserve"> </w:instrText>
+      </w:r>
+      <w:r>
+        <w:fldChar w:fldCharType="separate"/>
+      </w:r>
+      <w:r>
+        <w:rPr>
+          <w:rFonts w:hint="eastAsia"/>
+          <w:noProof/>
+        </w:rPr>
+        <w:t>②</w:t>
+      </w:r>
+      <w:r>
+        <w:fldChar w:fldCharType="end"/>
+      </w:r>
+      <w:r>
+        <w:rPr>
+          <w:rFonts w:hint="eastAsia"/>
+        </w:rPr>
+        <w:t>若遇到减号则</w:t>
+      </w:r>
+      <w:r>
+        <w:rPr>
+          <w:rFonts w:hint="eastAsia"/>
+        </w:rPr>
+        <w:t>将数字</w:t>
+      </w:r>
+      <w:r>
+        <w:rPr>
+          <w:rFonts w:hint="eastAsia"/>
+        </w:rPr>
+        <w:t>转换为负数后入</w:t>
+      </w:r>
+      <w:proofErr w:type="gramStart"/>
+      <w:r>
+        <w:rPr>
+          <w:rFonts w:hint="eastAsia"/>
+        </w:rPr>
+        <w:t>栈</w:t>
+      </w:r>
+      <w:proofErr w:type="gramEnd"/>
+      <w:r>
+        <w:rPr>
+          <w:rFonts w:hint="eastAsia"/>
+        </w:rPr>
+        <w:t>；</w:t>
+      </w:r>
+    </w:p>
+    <w:p>
+      <w:r>
+        <w:fldChar w:fldCharType="begin"/>
+      </w:r>
+      <w:r>
+        <w:instrText xml:space="preserve"> </w:instrText>
+      </w:r>
+      <w:r>
+        <w:rPr>
+          <w:rFonts w:hint="eastAsia"/>
+        </w:rPr>
+        <w:instrText>= 3 \* GB3</w:instrText>
+      </w:r>
+      <w:r>
+        <w:instrText xml:space="preserve"> </w:instrText>
+      </w:r>
+      <w:r>
+        <w:fldChar w:fldCharType="separate"/>
+      </w:r>
+      <w:r>
+        <w:rPr>
+          <w:rFonts w:hint="eastAsia"/>
+          <w:noProof/>
+        </w:rPr>
+        <w:t>③</w:t>
+      </w:r>
+      <w:r>
+        <w:fldChar w:fldCharType="end"/>
+      </w:r>
+      <w:r>
+        <w:rPr>
+          <w:rFonts w:hint="eastAsia"/>
+        </w:rPr>
+        <w:t>若遇到乘除则就近直接计算后</w:t>
+      </w:r>
+      <w:r>
+        <w:rPr>
+          <w:rFonts w:hint="eastAsia"/>
+        </w:rPr>
+        <w:t>，</w:t>
+      </w:r>
+      <w:r>
+        <w:rPr>
+          <w:rFonts w:hint="eastAsia"/>
+        </w:rPr>
+        <w:t>再把数值</w:t>
+      </w:r>
+      <w:r>
+        <w:rPr>
+          <w:rFonts w:hint="eastAsia"/>
+        </w:rPr>
+        <w:t>入</w:t>
+      </w:r>
+      <w:proofErr w:type="gramStart"/>
+      <w:r>
+        <w:rPr>
+          <w:rFonts w:hint="eastAsia"/>
+        </w:rPr>
+        <w:t>栈</w:t>
+      </w:r>
+      <w:proofErr w:type="gramEnd"/>
+      <w:r>
+        <w:rPr>
+          <w:rFonts w:hint="eastAsia"/>
+        </w:rPr>
+        <w:t>；</w:t>
+      </w:r>
+    </w:p>
+    <w:p>
+      <w:r>
+        <w:fldChar w:fldCharType="begin"/>
+      </w:r>
+      <w:r>
+        <w:instrText xml:space="preserve"> </w:instrText>
+      </w:r>
+      <w:r>
+        <w:rPr>
+          <w:rFonts w:hint="eastAsia"/>
+        </w:rPr>
+        <w:instrText>= 4 \* GB3</w:instrText>
+      </w:r>
+      <w:r>
+        <w:instrText xml:space="preserve"> </w:instrText>
+      </w:r>
+      <w:r>
+        <w:fldChar w:fldCharType="separate"/>
+      </w:r>
+      <w:r>
+        <w:rPr>
+          <w:rFonts w:hint="eastAsia"/>
+          <w:noProof/>
+        </w:rPr>
+        <w:t>④</w:t>
+      </w:r>
+      <w:r>
+        <w:fldChar w:fldCharType="end"/>
+      </w:r>
+      <w:r>
+        <w:rPr>
+          <w:rFonts w:hint="eastAsia"/>
+        </w:rPr>
+        <w:t>最后</w:t>
+      </w:r>
+      <w:r>
+        <w:rPr>
+          <w:rFonts w:hint="eastAsia"/>
+        </w:rPr>
+        <w:t>求和</w:t>
+      </w:r>
+      <w:proofErr w:type="gramStart"/>
+      <w:r>
+        <w:rPr>
+          <w:rFonts w:hint="eastAsia"/>
+        </w:rPr>
+        <w:t>栈</w:t>
+      </w:r>
+      <w:proofErr w:type="gramEnd"/>
+      <w:r>
+        <w:rPr>
+          <w:rFonts w:hint="eastAsia"/>
+        </w:rPr>
+        <w:t>内的数字</w:t>
+      </w:r>
+      <w:r>
+        <w:rPr>
+          <w:rFonts w:hint="eastAsia"/>
+        </w:rPr>
+        <w:t>。</w:t>
+      </w:r>
+      <w:r>
+        <w:rPr>
+          <w:rFonts w:hint="eastAsia"/>
+        </w:rPr>
+        <w:t>按格式输出</w:t>
+      </w:r>
+    </w:p>
+    <w:p>
+      <w:pPr>
+        <w:widowControl/>
+        <w:jc w:val="left"/>
+      </w:pPr>
+      <w:r>
+        <w:br w:type="page"/>
+      </w:r>
+    </w:p>
+    <w:p>
+      <w:pPr>
+        <w:pStyle w:val="1"/>
+        <w:numPr>
+          <w:ilvl w:val="0"/>
+          <w:numId w:val="1"/>
+        </w:numPr>
+      </w:pPr>
+      <w:proofErr w:type="spellStart"/>
+      <w:r>
+        <w:lastRenderedPageBreak/>
+        <w:t>H</w:t>
+      </w:r>
+      <w:r>
+        <w:rPr>
+          <w:rFonts w:hint="eastAsia"/>
+        </w:rPr>
+        <w:t>u</w:t>
+      </w:r>
+      <w:r>
+        <w:t>ffmanTree</w:t>
+      </w:r>
+      <w:proofErr w:type="spellEnd"/>
+    </w:p>
+    <w:p>
+      <w:r>
+        <w:rPr>
+          <w:rFonts w:hint="eastAsia"/>
+        </w:rPr>
+        <w:t>#</w:t>
+      </w:r>
+      <w:r>
+        <w:t>include &lt;queue&gt;</w:t>
+      </w:r>
+    </w:p>
+    <w:p>
+      <w:r>
+        <w:rPr>
+          <w:rFonts w:hint="eastAsia"/>
+        </w:rPr>
+        <w:t>u</w:t>
+      </w:r>
+      <w:r>
+        <w:t>sing namespace std;</w:t>
+      </w:r>
+    </w:p>
+    <w:p/>
+    <w:p/>
+    <w:p>
+      <w:pPr>
+        <w:rPr>
+          <w:rFonts w:hint="eastAsia"/>
+          <w:b/>
+        </w:rPr>
+      </w:pPr>
+      <w:r>
+        <w:rPr>
+          <w:rFonts w:hint="eastAsia"/>
+          <w:b/>
+        </w:rPr>
+        <w:t>例题：</w:t>
+      </w:r>
+    </w:p>
+    <w:p>
+      <w:pPr>
+        <w:rPr>
+          <w:rFonts w:hint="eastAsia"/>
+        </w:rPr>
+      </w:pPr>
+      <w:r>
+        <w:rPr>
+          <w:rFonts w:hint="eastAsia"/>
+        </w:rPr>
+        <w:t>时间限制：</w:t>
+      </w:r>
+      <w:r>
+        <w:rPr>
+          <w:rFonts w:hint="eastAsia"/>
+        </w:rPr>
+        <w:t>1</w:t>
+      </w:r>
+      <w:r>
+        <w:rPr>
+          <w:rFonts w:hint="eastAsia"/>
+        </w:rPr>
+        <w:t>秒</w:t>
+      </w:r>
+      <w:r>
+        <w:rPr>
+          <w:rFonts w:hint="eastAsia"/>
+        </w:rPr>
+        <w:t xml:space="preserve">  </w:t>
+      </w:r>
+      <w:r>
+        <w:rPr>
+          <w:rFonts w:hint="eastAsia"/>
+        </w:rPr>
+        <w:t>空间限制：</w:t>
+      </w:r>
+      <w:r>
+        <w:rPr>
+          <w:rFonts w:hint="eastAsia"/>
+        </w:rPr>
+        <w:t>65536K</w:t>
+      </w:r>
+    </w:p>
+    <w:p>
+      <w:pPr>
+        <w:rPr>
+          <w:rFonts w:hint="eastAsia"/>
+        </w:rPr>
+      </w:pPr>
+      <w:r>
+        <w:rPr>
+          <w:rFonts w:hint="eastAsia"/>
+        </w:rPr>
+        <w:t>哈夫曼树，第一行输入</w:t>
+      </w:r>
+      <w:proofErr w:type="gramStart"/>
+      <w:r>
+        <w:rPr>
+          <w:rFonts w:hint="eastAsia"/>
+        </w:rPr>
+        <w:t>一</w:t>
+      </w:r>
+      <w:proofErr w:type="gramEnd"/>
+      <w:r>
+        <w:rPr>
+          <w:rFonts w:hint="eastAsia"/>
+        </w:rPr>
+        <w:t>个数</w:t>
+      </w:r>
+      <w:r>
+        <w:rPr>
+          <w:rFonts w:hint="eastAsia"/>
+        </w:rPr>
+        <w:t>n</w:t>
+      </w:r>
+      <w:r>
+        <w:rPr>
+          <w:rFonts w:hint="eastAsia"/>
+        </w:rPr>
+        <w:t>，表示叶结点的个数。</w:t>
+      </w:r>
+    </w:p>
+    <w:p>
+      <w:pPr>
+        <w:rPr>
+          <w:rFonts w:hint="eastAsia"/>
+        </w:rPr>
+      </w:pPr>
+      <w:r>
+        <w:rPr>
+          <w:rFonts w:hint="eastAsia"/>
+        </w:rPr>
+        <w:t>需要用这些叶结点生成哈夫曼树，根据哈夫曼树的概念，这些结点有权值，即</w:t>
+      </w:r>
+      <w:r>
+        <w:rPr>
+          <w:rFonts w:hint="eastAsia"/>
+        </w:rPr>
+        <w:t>weight</w:t>
+      </w:r>
+      <w:r>
+        <w:rPr>
+          <w:rFonts w:hint="eastAsia"/>
+        </w:rPr>
+        <w:t>，题目需要输出所有结点的值与权值的乘积之</w:t>
+      </w:r>
+      <w:proofErr w:type="gramStart"/>
+      <w:r>
+        <w:rPr>
+          <w:rFonts w:hint="eastAsia"/>
+        </w:rPr>
+        <w:t>和</w:t>
+      </w:r>
+      <w:proofErr w:type="gramEnd"/>
+      <w:r>
+        <w:rPr>
+          <w:rFonts w:hint="eastAsia"/>
+        </w:rPr>
+        <w:t>。</w:t>
+      </w:r>
+      <w:r>
+        <w:rPr>
+          <w:rFonts w:hint="eastAsia"/>
+        </w:rPr>
+        <w:t xml:space="preserve"> </w:t>
+      </w:r>
+    </w:p>
+    <w:p>
+      <w:pPr>
+        <w:rPr>
+          <w:rFonts w:hint="eastAsia"/>
+        </w:rPr>
+      </w:pPr>
+      <w:r>
+        <w:rPr>
+          <w:rFonts w:hint="eastAsia"/>
+        </w:rPr>
+        <w:t>输入描述</w:t>
+      </w:r>
+      <w:r>
+        <w:rPr>
+          <w:rFonts w:hint="eastAsia"/>
+        </w:rPr>
+        <w:t>:</w:t>
+      </w:r>
+    </w:p>
+    <w:p>
+      <w:pPr>
+        <w:rPr>
+          <w:rFonts w:hint="eastAsia"/>
+        </w:rPr>
+      </w:pPr>
+      <w:r>
+        <w:rPr>
+          <w:rFonts w:hint="eastAsia"/>
+        </w:rPr>
+        <w:tab/>
+      </w:r>
+      <w:r>
+        <w:rPr>
+          <w:rFonts w:hint="eastAsia"/>
+        </w:rPr>
+        <w:t>输入有多组数据。</w:t>
+      </w:r>
+    </w:p>
+    <w:p>
+      <w:pPr>
+        <w:rPr>
+          <w:rFonts w:hint="eastAsia"/>
+        </w:rPr>
+      </w:pPr>
+      <w:r>
+        <w:rPr>
+          <w:rFonts w:hint="eastAsia"/>
+        </w:rPr>
+        <w:tab/>
+      </w:r>
+      <w:r>
+        <w:rPr>
+          <w:rFonts w:hint="eastAsia"/>
+        </w:rPr>
+        <w:t>每组第一行输入</w:t>
+      </w:r>
+      <w:proofErr w:type="gramStart"/>
+      <w:r>
+        <w:rPr>
+          <w:rFonts w:hint="eastAsia"/>
+        </w:rPr>
+        <w:t>一</w:t>
+      </w:r>
+      <w:proofErr w:type="gramEnd"/>
+      <w:r>
+        <w:rPr>
+          <w:rFonts w:hint="eastAsia"/>
+        </w:rPr>
+        <w:t>个数</w:t>
+      </w:r>
+      <w:r>
+        <w:rPr>
+          <w:rFonts w:hint="eastAsia"/>
+        </w:rPr>
+        <w:t>n</w:t>
+      </w:r>
+      <w:r>
+        <w:rPr>
+          <w:rFonts w:hint="eastAsia"/>
+        </w:rPr>
+        <w:t>，接着输入</w:t>
+      </w:r>
+      <w:r>
+        <w:rPr>
+          <w:rFonts w:hint="eastAsia"/>
+        </w:rPr>
+        <w:t>n</w:t>
+      </w:r>
+      <w:proofErr w:type="gramStart"/>
+      <w:r>
+        <w:rPr>
+          <w:rFonts w:hint="eastAsia"/>
+        </w:rPr>
+        <w:t>个</w:t>
+      </w:r>
+      <w:proofErr w:type="gramEnd"/>
+      <w:r>
+        <w:rPr>
+          <w:rFonts w:hint="eastAsia"/>
+        </w:rPr>
+        <w:t>叶节点（叶</w:t>
+      </w:r>
+      <w:proofErr w:type="gramStart"/>
+      <w:r>
+        <w:rPr>
+          <w:rFonts w:hint="eastAsia"/>
+        </w:rPr>
+        <w:t>节点权</w:t>
+      </w:r>
+      <w:proofErr w:type="gramEnd"/>
+      <w:r>
+        <w:rPr>
+          <w:rFonts w:hint="eastAsia"/>
+        </w:rPr>
+        <w:t>值不超过</w:t>
+      </w:r>
+      <w:r>
+        <w:rPr>
+          <w:rFonts w:hint="eastAsia"/>
+        </w:rPr>
+        <w:t>100</w:t>
+      </w:r>
+      <w:r>
+        <w:rPr>
+          <w:rFonts w:hint="eastAsia"/>
+        </w:rPr>
+        <w:t>，</w:t>
+      </w:r>
+      <w:r>
+        <w:rPr>
+          <w:rFonts w:hint="eastAsia"/>
+        </w:rPr>
+        <w:t>2&lt;=n&lt;=1000</w:t>
+      </w:r>
+      <w:r>
+        <w:rPr>
+          <w:rFonts w:hint="eastAsia"/>
+        </w:rPr>
+        <w:t>）。</w:t>
+      </w:r>
+    </w:p>
+    <w:p/>
+    <w:p>
+      <w:pPr>
+        <w:rPr>
+          <w:rFonts w:hint="eastAsia"/>
+        </w:rPr>
+      </w:pPr>
+      <w:r>
+        <w:rPr>
+          <w:rFonts w:hint="eastAsia"/>
+        </w:rPr>
+        <w:t>输出描述</w:t>
+      </w:r>
+      <w:r>
+        <w:rPr>
+          <w:rFonts w:hint="eastAsia"/>
+        </w:rPr>
+        <w:t>:</w:t>
+      </w:r>
+    </w:p>
+    <w:p>
+      <w:pPr>
+        <w:rPr>
+          <w:rFonts w:hint="eastAsia"/>
+        </w:rPr>
+      </w:pPr>
+      <w:r>
+        <w:rPr>
+          <w:rFonts w:hint="eastAsia"/>
+        </w:rPr>
+        <w:tab/>
+      </w:r>
+      <w:r>
+        <w:rPr>
+          <w:rFonts w:hint="eastAsia"/>
+        </w:rPr>
+        <w:t>输出权值。</w:t>
+      </w:r>
+    </w:p>
+    <w:p/>
+    <w:p>
+      <w:pPr>
+        <w:rPr>
+          <w:rFonts w:hint="eastAsia"/>
+        </w:rPr>
+      </w:pPr>
+      <w:r>
+        <w:rPr>
+          <w:rFonts w:hint="eastAsia"/>
+        </w:rPr>
+        <w:t>示例</w:t>
+      </w:r>
+      <w:r>
+        <w:rPr>
+          <w:rFonts w:hint="eastAsia"/>
+        </w:rPr>
+        <w:t>1</w:t>
+      </w:r>
+    </w:p>
+    <w:p>
+      <w:pPr>
+        <w:rPr>
+          <w:rFonts w:hint="eastAsia"/>
+        </w:rPr>
+      </w:pPr>
+      <w:r>
+        <w:rPr>
+          <w:rFonts w:hint="eastAsia"/>
+        </w:rPr>
+        <w:t>输入</w:t>
+      </w:r>
+    </w:p>
+    <w:p>
+      <w:r>
+        <w:t xml:space="preserve">5  </w:t>
+      </w:r>
+    </w:p>
+    <w:p>
+      <w:r>
+        <w:t>1 2 2 5 9</w:t>
+      </w:r>
+    </w:p>
+    <w:p>
+      <w:pPr>
+        <w:rPr>
+          <w:rFonts w:hint="eastAsia"/>
+        </w:rPr>
+      </w:pPr>
+      <w:r>
+        <w:rPr>
+          <w:rFonts w:hint="eastAsia"/>
+        </w:rPr>
+        <w:t>输出</w:t>
+      </w:r>
+    </w:p>
+    <w:p>
+      <w:pPr>
+        <w:rPr>
+          <w:rFonts w:hint="eastAsia"/>
+        </w:rPr>
+      </w:pPr>
+      <w:r>
+        <w:t>37</w:t>
       </w:r>
       <w:bookmarkStart w:id="0" w:name="_GoBack"/>
       <w:bookmarkEnd w:id="0"/>
@@ -974,6 +2199,16 @@
       <w:szCs w:val="44"/>
     </w:rPr>
   </w:style>
+  <w:style w:type="paragraph" w:styleId="a3">
+    <w:name w:val="List Paragraph"/>
+    <w:basedOn w:val="a"/>
+    <w:uiPriority w:val="34"/>
+    <w:qFormat/>
+    <w:rsid w:val="009C4B69"/>
+    <w:pPr>
+      <w:ind w:firstLineChars="200" w:firstLine="420"/>
+    </w:pPr>
+  </w:style>
 </w:styles>
 </file>
 

</xml_diff>